<commit_message>
wworked on persuasive speech
</commit_message>
<xml_diff>
--- a/COM-150/Persuasive Speech/Persuasive Speech Outline Example.docx
+++ b/COM-150/Persuasive Speech/Persuasive Speech Outline Example.docx
@@ -260,25 +260,7 @@
           <w:sz w:val="24"/>
           <w:szCs w:val="24"/>
         </w:rPr>
-        <w:t xml:space="preserve">Consoles are </w:t>
-      </w:r>
-      <w:proofErr w:type="gramStart"/>
-      <w:r>
-        <w:rPr>
-          <w:rFonts w:ascii="Times New Roman" w:eastAsia="Times New Roman" w:hAnsi="Times New Roman" w:cs="Times New Roman"/>
-          <w:sz w:val="24"/>
-          <w:szCs w:val="24"/>
-        </w:rPr>
-        <w:t>overrated</w:t>
-      </w:r>
-      <w:proofErr w:type="gramEnd"/>
-      <w:r>
-        <w:rPr>
-          <w:rFonts w:ascii="Times New Roman" w:eastAsia="Times New Roman" w:hAnsi="Times New Roman" w:cs="Times New Roman"/>
-          <w:sz w:val="24"/>
-          <w:szCs w:val="24"/>
-        </w:rPr>
-        <w:t xml:space="preserve"> and everyone should buy a PC instead.</w:t>
+        <w:t>Consoles are overrated and everyone should buy a PC instead.</w:t>
       </w:r>
     </w:p>
     <w:p>
@@ -404,6 +386,17 @@
         </w:rPr>
         <w:t xml:space="preserve"> Have you purchased a console solely to play a single console-exclusive?</w:t>
       </w:r>
+    </w:p>
+    <w:p>
+      <w:pPr>
+        <w:widowControl w:val="0"/>
+        <w:spacing w:after="0" w:line="240" w:lineRule="auto"/>
+        <w:rPr>
+          <w:rFonts w:ascii="Times New Roman" w:eastAsia="Times New Roman" w:hAnsi="Times New Roman" w:cs="Times New Roman"/>
+          <w:sz w:val="24"/>
+          <w:szCs w:val="24"/>
+        </w:rPr>
+      </w:pPr>
     </w:p>
     <w:p>
       <w:pPr>
@@ -506,25 +499,23 @@
           <w:sz w:val="24"/>
           <w:szCs w:val="24"/>
         </w:rPr>
-        <w:t xml:space="preserve">Consoles don’t always work out of the box. Whether it’s </w:t>
-      </w:r>
-      <w:proofErr w:type="spellStart"/>
-      <w:r>
-        <w:rPr>
-          <w:rFonts w:ascii="Times New Roman" w:eastAsia="Times New Roman" w:hAnsi="Times New Roman" w:cs="Times New Roman"/>
-          <w:sz w:val="24"/>
-          <w:szCs w:val="24"/>
-        </w:rPr>
-        <w:t>joycon</w:t>
-      </w:r>
-      <w:proofErr w:type="spellEnd"/>
-      <w:r>
-        <w:rPr>
-          <w:rFonts w:ascii="Times New Roman" w:eastAsia="Times New Roman" w:hAnsi="Times New Roman" w:cs="Times New Roman"/>
-          <w:sz w:val="24"/>
-          <w:szCs w:val="24"/>
-        </w:rPr>
-        <w:t xml:space="preserve"> drift or the red ring of death, Consoles have been notorious for having on release issues.</w:t>
+        <w:t>The time and money invested into the console and</w:t>
+      </w:r>
+      <w:r>
+        <w:rPr>
+          <w:rFonts w:ascii="Times New Roman" w:eastAsia="Times New Roman" w:hAnsi="Times New Roman" w:cs="Times New Roman"/>
+          <w:sz w:val="24"/>
+          <w:szCs w:val="24"/>
+        </w:rPr>
+        <w:t xml:space="preserve"> PC</w:t>
+      </w:r>
+      <w:r>
+        <w:rPr>
+          <w:rFonts w:ascii="Times New Roman" w:eastAsia="Times New Roman" w:hAnsi="Times New Roman" w:cs="Times New Roman"/>
+          <w:sz w:val="24"/>
+          <w:szCs w:val="24"/>
+        </w:rPr>
+        <w:t xml:space="preserve"> market is nothing to scoff at.</w:t>
       </w:r>
     </w:p>
     <w:p>
@@ -553,41 +544,7 @@
           <w:sz w:val="24"/>
           <w:szCs w:val="24"/>
         </w:rPr>
-        <w:t xml:space="preserve">According to a survey inquiring hardware problems with the Nintendo Switch by Switch Weekly, a blog site by Chris </w:t>
-      </w:r>
-      <w:proofErr w:type="spellStart"/>
-      <w:r>
-        <w:rPr>
-          <w:rFonts w:ascii="Times New Roman" w:eastAsia="Times New Roman" w:hAnsi="Times New Roman" w:cs="Times New Roman"/>
-          <w:sz w:val="24"/>
-          <w:szCs w:val="24"/>
-        </w:rPr>
-        <w:t>Brandrick</w:t>
-      </w:r>
-      <w:proofErr w:type="spellEnd"/>
-      <w:r>
-        <w:rPr>
-          <w:rFonts w:ascii="Times New Roman" w:eastAsia="Times New Roman" w:hAnsi="Times New Roman" w:cs="Times New Roman"/>
-          <w:sz w:val="24"/>
-          <w:szCs w:val="24"/>
-        </w:rPr>
-        <w:t xml:space="preserve">, “Just over 87% of survey respondents </w:t>
-      </w:r>
-      <w:r>
-        <w:rPr>
-          <w:rFonts w:ascii="Times New Roman" w:eastAsia="Times New Roman" w:hAnsi="Times New Roman" w:cs="Times New Roman"/>
-          <w:sz w:val="24"/>
-          <w:szCs w:val="24"/>
-        </w:rPr>
-        <w:t>said that they had experienced Joy-Con drift at some point</w:t>
-      </w:r>
-      <w:r>
-        <w:rPr>
-          <w:rFonts w:ascii="Times New Roman" w:eastAsia="Times New Roman" w:hAnsi="Times New Roman" w:cs="Times New Roman"/>
-          <w:sz w:val="24"/>
-          <w:szCs w:val="24"/>
-        </w:rPr>
-        <w:t>.”</w:t>
+        <w:t>In 2022, total console gaming market sales amounted to 28.6 billion U.S. dollars, compared to 42.9 billion U.S. dollars generated by the worldwide PC gaming market. Packaged gaming sales only amounted to 9.3 billion U.S. dollars.</w:t>
       </w:r>
     </w:p>
     <w:p>
@@ -610,6 +567,14 @@
           <w:szCs w:val="24"/>
         </w:rPr>
       </w:pPr>
+      <w:r>
+        <w:rPr>
+          <w:rFonts w:ascii="Times New Roman" w:eastAsia="Times New Roman" w:hAnsi="Times New Roman" w:cs="Times New Roman"/>
+          <w:sz w:val="24"/>
+          <w:szCs w:val="24"/>
+        </w:rPr>
+        <w:t>If people are spending such an obtuse amount of money on entertainment hardware, then it’s time to start talking about what you should buy and why.</w:t>
+      </w:r>
     </w:p>
     <w:p>
       <w:pPr>
@@ -649,131 +614,6 @@
           <w:szCs w:val="24"/>
         </w:rPr>
       </w:pPr>
-      <w:r>
-        <w:rPr>
-          <w:rFonts w:ascii="Times New Roman" w:eastAsia="Times New Roman" w:hAnsi="Times New Roman" w:cs="Times New Roman"/>
-          <w:sz w:val="24"/>
-          <w:szCs w:val="24"/>
-        </w:rPr>
-        <w:t>Children are not capable of getting involved in sports without the encouragement and help of their parents.</w:t>
-      </w:r>
-    </w:p>
-    <w:p>
-      <w:pPr>
-        <w:pStyle w:val="ListParagraph"/>
-        <w:widowControl w:val="0"/>
-        <w:numPr>
-          <w:ilvl w:val="1"/>
-          <w:numId w:val="23"/>
-        </w:numPr>
-        <w:spacing w:before="26" w:after="0" w:line="240" w:lineRule="auto"/>
-        <w:rPr>
-          <w:rFonts w:ascii="Times New Roman" w:eastAsia="Times New Roman" w:hAnsi="Times New Roman" w:cs="Times New Roman"/>
-          <w:sz w:val="24"/>
-          <w:szCs w:val="24"/>
-        </w:rPr>
-      </w:pPr>
-      <w:r>
-        <w:rPr>
-          <w:rFonts w:ascii="Times New Roman" w:eastAsia="Times New Roman" w:hAnsi="Times New Roman" w:cs="Times New Roman"/>
-          <w:sz w:val="24"/>
-          <w:szCs w:val="24"/>
-        </w:rPr>
-        <w:t>Take your children to the local YMCA and sign them up for something they are interested in.</w:t>
-      </w:r>
-    </w:p>
-    <w:p>
-      <w:pPr>
-        <w:pStyle w:val="ListParagraph"/>
-        <w:widowControl w:val="0"/>
-        <w:numPr>
-          <w:ilvl w:val="1"/>
-          <w:numId w:val="23"/>
-        </w:numPr>
-        <w:spacing w:before="26" w:after="0" w:line="240" w:lineRule="auto"/>
-        <w:rPr>
-          <w:rFonts w:ascii="Times New Roman" w:eastAsia="Times New Roman" w:hAnsi="Times New Roman" w:cs="Times New Roman"/>
-          <w:sz w:val="24"/>
-          <w:szCs w:val="24"/>
-        </w:rPr>
-      </w:pPr>
-      <w:r>
-        <w:rPr>
-          <w:rFonts w:ascii="Times New Roman" w:eastAsia="Times New Roman" w:hAnsi="Times New Roman" w:cs="Times New Roman"/>
-          <w:sz w:val="24"/>
-          <w:szCs w:val="24"/>
-        </w:rPr>
-        <w:t xml:space="preserve">If your children seem extremely interested in </w:t>
-      </w:r>
-      <w:proofErr w:type="gramStart"/>
-      <w:r>
-        <w:rPr>
-          <w:rFonts w:ascii="Times New Roman" w:eastAsia="Times New Roman" w:hAnsi="Times New Roman" w:cs="Times New Roman"/>
-          <w:sz w:val="24"/>
-          <w:szCs w:val="24"/>
-        </w:rPr>
-        <w:t>a professional</w:t>
-      </w:r>
-      <w:proofErr w:type="gramEnd"/>
-      <w:r>
-        <w:rPr>
-          <w:rFonts w:ascii="Times New Roman" w:eastAsia="Times New Roman" w:hAnsi="Times New Roman" w:cs="Times New Roman"/>
-          <w:sz w:val="24"/>
-          <w:szCs w:val="24"/>
-        </w:rPr>
-        <w:t xml:space="preserve"> sport, ask them if they wa</w:t>
-      </w:r>
-      <w:r>
-        <w:rPr>
-          <w:rFonts w:ascii="Times New Roman" w:eastAsia="Times New Roman" w:hAnsi="Times New Roman" w:cs="Times New Roman"/>
-          <w:sz w:val="24"/>
-          <w:szCs w:val="24"/>
-        </w:rPr>
-        <w:t>n</w:t>
-      </w:r>
-      <w:r>
-        <w:rPr>
-          <w:rFonts w:ascii="Times New Roman" w:eastAsia="Times New Roman" w:hAnsi="Times New Roman" w:cs="Times New Roman"/>
-          <w:sz w:val="24"/>
-          <w:szCs w:val="24"/>
-        </w:rPr>
-        <w:t>t to try to play that sport,</w:t>
-      </w:r>
-    </w:p>
-    <w:p>
-      <w:pPr>
-        <w:pStyle w:val="ListParagraph"/>
-        <w:widowControl w:val="0"/>
-        <w:numPr>
-          <w:ilvl w:val="1"/>
-          <w:numId w:val="23"/>
-        </w:numPr>
-        <w:spacing w:before="26" w:after="0" w:line="240" w:lineRule="auto"/>
-        <w:rPr>
-          <w:rFonts w:ascii="Times New Roman" w:eastAsia="Times New Roman" w:hAnsi="Times New Roman" w:cs="Times New Roman"/>
-          <w:sz w:val="24"/>
-          <w:szCs w:val="24"/>
-        </w:rPr>
-      </w:pPr>
-      <w:r>
-        <w:rPr>
-          <w:rFonts w:ascii="Times New Roman" w:eastAsia="Times New Roman" w:hAnsi="Times New Roman" w:cs="Times New Roman"/>
-          <w:sz w:val="24"/>
-          <w:szCs w:val="24"/>
-        </w:rPr>
-        <w:t>Another way to encourage children is for the parents to also be involved in sports and lead by example.</w:t>
-      </w:r>
-    </w:p>
-    <w:p>
-      <w:pPr>
-        <w:widowControl w:val="0"/>
-        <w:spacing w:before="1" w:after="0" w:line="240" w:lineRule="auto"/>
-        <w:rPr>
-          <w:rFonts w:ascii="Times New Roman" w:eastAsia="Times New Roman" w:hAnsi="Times New Roman" w:cs="Times New Roman"/>
-          <w:sz w:val="24"/>
-          <w:szCs w:val="24"/>
-        </w:rPr>
-      </w:pPr>
     </w:p>
     <w:p>
       <w:pPr>
@@ -843,16 +683,7 @@
           <w:sz w:val="24"/>
           <w:szCs w:val="24"/>
         </w:rPr>
-        <w:t xml:space="preserve">Children and young adults who play sports will have better academics careers and </w:t>
-      </w:r>
-      <w:r>
-        <w:rPr>
-          <w:rFonts w:ascii="Times New Roman" w:eastAsia="Times New Roman" w:hAnsi="Times New Roman" w:cs="Times New Roman"/>
-          <w:sz w:val="24"/>
-          <w:szCs w:val="24"/>
-        </w:rPr>
-        <w:lastRenderedPageBreak/>
-        <w:t>will be more likely to graduate high school.</w:t>
+        <w:t>Children and young adults who play sports will have better academics careers and will be more likely to graduate high school.</w:t>
       </w:r>
     </w:p>
     <w:p>
@@ -1004,25 +835,8 @@
           <w:sz w:val="24"/>
           <w:szCs w:val="24"/>
         </w:rPr>
-        <w:t xml:space="preserve">They will be healthier and learn to stay healthy </w:t>
-      </w:r>
-      <w:proofErr w:type="gramStart"/>
-      <w:r>
-        <w:rPr>
-          <w:rFonts w:ascii="Times New Roman" w:eastAsia="Times New Roman" w:hAnsi="Times New Roman" w:cs="Times New Roman"/>
-          <w:sz w:val="24"/>
-          <w:szCs w:val="24"/>
-        </w:rPr>
-        <w:t>through</w:t>
-      </w:r>
-      <w:proofErr w:type="gramEnd"/>
-      <w:r>
-        <w:rPr>
-          <w:rFonts w:ascii="Times New Roman" w:eastAsia="Times New Roman" w:hAnsi="Times New Roman" w:cs="Times New Roman"/>
-          <w:sz w:val="24"/>
-          <w:szCs w:val="24"/>
-        </w:rPr>
-        <w:t xml:space="preserve"> their whole life, promoting a longer life.</w:t>
+        <w:lastRenderedPageBreak/>
+        <w:t>They will be healthier and learn to stay healthy through their whole life, promoting a longer life.</w:t>
       </w:r>
     </w:p>
     <w:p>
@@ -1084,25 +898,7 @@
           <w:sz w:val="24"/>
           <w:szCs w:val="24"/>
         </w:rPr>
-        <w:t xml:space="preserve">There are so many reasons for supporting your children to get involved in </w:t>
-      </w:r>
-      <w:proofErr w:type="gramStart"/>
-      <w:r>
-        <w:rPr>
-          <w:rFonts w:ascii="Times New Roman" w:eastAsia="Times New Roman" w:hAnsi="Times New Roman" w:cs="Times New Roman"/>
-          <w:sz w:val="24"/>
-          <w:szCs w:val="24"/>
-        </w:rPr>
-        <w:t>sports and</w:t>
-      </w:r>
-      <w:proofErr w:type="gramEnd"/>
-      <w:r>
-        <w:rPr>
-          <w:rFonts w:ascii="Times New Roman" w:eastAsia="Times New Roman" w:hAnsi="Times New Roman" w:cs="Times New Roman"/>
-          <w:sz w:val="24"/>
-          <w:szCs w:val="24"/>
-        </w:rPr>
-        <w:t xml:space="preserve"> at any age</w:t>
+        <w:t>There are so many reasons for supporting your children to get involved in sports and at any age</w:t>
       </w:r>
       <w:r>
         <w:rPr>
@@ -1118,43 +914,7 @@
           <w:sz w:val="24"/>
           <w:szCs w:val="24"/>
         </w:rPr>
-        <w:t xml:space="preserve"> is never too late. Being active in sports does not mean it has to be an organized collegiate or high school sport. Most children love sports for pure enjoyment. I am a product of my parents urging me to get involved and stay in sports, and without them I know I would </w:t>
-      </w:r>
-      <w:proofErr w:type="gramStart"/>
-      <w:r>
-        <w:rPr>
-          <w:rFonts w:ascii="Times New Roman" w:eastAsia="Times New Roman" w:hAnsi="Times New Roman" w:cs="Times New Roman"/>
-          <w:sz w:val="24"/>
-          <w:szCs w:val="24"/>
-        </w:rPr>
-        <w:t>have never</w:t>
-      </w:r>
-      <w:proofErr w:type="gramEnd"/>
-      <w:r>
-        <w:rPr>
-          <w:rFonts w:ascii="Times New Roman" w:eastAsia="Times New Roman" w:hAnsi="Times New Roman" w:cs="Times New Roman"/>
-          <w:sz w:val="24"/>
-          <w:szCs w:val="24"/>
-        </w:rPr>
-        <w:t xml:space="preserve"> stuck with it. I have benefited in so many ways from being involved in </w:t>
-      </w:r>
-      <w:proofErr w:type="gramStart"/>
-      <w:r>
-        <w:rPr>
-          <w:rFonts w:ascii="Times New Roman" w:eastAsia="Times New Roman" w:hAnsi="Times New Roman" w:cs="Times New Roman"/>
-          <w:sz w:val="24"/>
-          <w:szCs w:val="24"/>
-        </w:rPr>
-        <w:t>sports</w:t>
-      </w:r>
-      <w:proofErr w:type="gramEnd"/>
-      <w:r>
-        <w:rPr>
-          <w:rFonts w:ascii="Times New Roman" w:eastAsia="Times New Roman" w:hAnsi="Times New Roman" w:cs="Times New Roman"/>
-          <w:sz w:val="24"/>
-          <w:szCs w:val="24"/>
-        </w:rPr>
-        <w:t xml:space="preserve"> and </w:t>
+        <w:t xml:space="preserve"> is never too late. Being active in sports does not mean it has to be an organized collegiate or high school sport. Most children love sports for pure enjoyment. I am a product of my parents urging me to get involved and stay in sports, and without them I know I would have never stuck with it. I have benefited in so many ways from being involved in sports and </w:t>
       </w:r>
       <w:r>
         <w:rPr>
@@ -1234,25 +994,7 @@
           <w:sz w:val="24"/>
           <w:szCs w:val="24"/>
         </w:rPr>
-        <w:t xml:space="preserve">in </w:t>
-      </w:r>
-      <w:proofErr w:type="gramStart"/>
-      <w:r>
-        <w:rPr>
-          <w:rFonts w:ascii="Times New Roman" w:eastAsia="Times New Roman" w:hAnsi="Times New Roman" w:cs="Times New Roman"/>
-          <w:sz w:val="24"/>
-          <w:szCs w:val="24"/>
-        </w:rPr>
-        <w:t>the sport</w:t>
-      </w:r>
-      <w:proofErr w:type="gramEnd"/>
-      <w:r>
-        <w:rPr>
-          <w:rFonts w:ascii="Times New Roman" w:eastAsia="Times New Roman" w:hAnsi="Times New Roman" w:cs="Times New Roman"/>
-          <w:sz w:val="24"/>
-          <w:szCs w:val="24"/>
-        </w:rPr>
-        <w:t xml:space="preserve"> </w:t>
+        <w:t xml:space="preserve">in the sport </w:t>
       </w:r>
       <w:r>
         <w:rPr>
@@ -1459,6 +1201,56 @@
     </w:sectPr>
   </w:body>
 </w:document>
+</file>
+
+<file path=word/endnotes.xml><?xml version="1.0" encoding="utf-8"?>
+<w:endnotes xmlns:wpc="http://schemas.microsoft.com/office/word/2010/wordprocessingCanvas" xmlns:cx="http://schemas.microsoft.com/office/drawing/2014/chartex" xmlns:cx1="http://schemas.microsoft.com/office/drawing/2015/9/8/chartex" xmlns:cx2="http://schemas.microsoft.com/office/drawing/2015/10/21/chartex" xmlns:cx3="http://schemas.microsoft.com/office/drawing/2016/5/9/chartex" xmlns:cx4="http://schemas.microsoft.com/office/drawing/2016/5/10/chartex" xmlns:cx5="http://schemas.microsoft.com/office/drawing/2016/5/11/chartex" xmlns:cx6="http://schemas.microsoft.com/office/drawing/2016/5/12/chartex" xmlns:cx7="http://schemas.microsoft.com/office/drawing/2016/5/13/chartex" xmlns:cx8="http://schemas.microsoft.com/office/drawing/2016/5/14/chartex" xmlns:mc="http://schemas.openxmlformats.org/markup-compatibility/2006" xmlns:aink="http://schemas.microsoft.com/office/drawing/2016/ink" xmlns:am3d="http://schemas.microsoft.com/office/drawing/2017/model3d" xmlns:o="urn:schemas-microsoft-com:office:office" xmlns:oel="http://schemas.microsoft.com/office/2019/extlst" xmlns:r="http://schemas.openxmlformats.org/officeDocument/2006/relationships" xmlns:m="http://schemas.openxmlformats.org/officeDocument/2006/math" xmlns:v="urn:schemas-microsoft-com:vml" xmlns:wp14="http://schemas.microsoft.com/office/word/2010/wordprocessingDrawing" xmlns:wp="http://schemas.openxmlformats.org/drawingml/2006/wordprocessingDrawing" xmlns:w10="urn:schemas-microsoft-com:office:word" xmlns:w="http://schemas.openxmlformats.org/wordprocessingml/2006/main" xmlns:w14="http://schemas.microsoft.com/office/word/2010/wordml" xmlns:w15="http://schemas.microsoft.com/office/word/2012/wordml" xmlns:w16cex="http://schemas.microsoft.com/office/word/2018/wordml/cex" xmlns:w16cid="http://schemas.microsoft.com/office/word/2016/wordml/cid" xmlns:w16="http://schemas.microsoft.com/office/word/2018/wordml" xmlns:w16du="http://schemas.microsoft.com/office/word/2023/wordml/word16du" xmlns:w16sdtdh="http://schemas.microsoft.com/office/word/2020/wordml/sdtdatahash" xmlns:w16se="http://schemas.microsoft.com/office/word/2015/wordml/symex" xmlns:wpg="http://schemas.microsoft.com/office/word/2010/wordprocessingGroup" xmlns:wpi="http://schemas.microsoft.com/office/word/2010/wordprocessingInk" xmlns:wne="http://schemas.microsoft.com/office/word/2006/wordml" xmlns:wps="http://schemas.microsoft.com/office/word/2010/wordprocessingShape" mc:Ignorable="w14 w15 w16se w16cid w16 w16cex w16sdtdh w16du wp14">
+  <w:endnote w:type="separator" w:id="-1">
+    <w:p>
+      <w:pPr>
+        <w:spacing w:after="0" w:line="240" w:lineRule="auto"/>
+      </w:pPr>
+      <w:r>
+        <w:separator/>
+      </w:r>
+    </w:p>
+  </w:endnote>
+  <w:endnote w:type="continuationSeparator" w:id="0">
+    <w:p>
+      <w:pPr>
+        <w:spacing w:after="0" w:line="240" w:lineRule="auto"/>
+      </w:pPr>
+      <w:r>
+        <w:continuationSeparator/>
+      </w:r>
+    </w:p>
+  </w:endnote>
+</w:endnotes>
+</file>
+
+<file path=word/footnotes.xml><?xml version="1.0" encoding="utf-8"?>
+<w:footnotes xmlns:wpc="http://schemas.microsoft.com/office/word/2010/wordprocessingCanvas" xmlns:cx="http://schemas.microsoft.com/office/drawing/2014/chartex" xmlns:cx1="http://schemas.microsoft.com/office/drawing/2015/9/8/chartex" xmlns:cx2="http://schemas.microsoft.com/office/drawing/2015/10/21/chartex" xmlns:cx3="http://schemas.microsoft.com/office/drawing/2016/5/9/chartex" xmlns:cx4="http://schemas.microsoft.com/office/drawing/2016/5/10/chartex" xmlns:cx5="http://schemas.microsoft.com/office/drawing/2016/5/11/chartex" xmlns:cx6="http://schemas.microsoft.com/office/drawing/2016/5/12/chartex" xmlns:cx7="http://schemas.microsoft.com/office/drawing/2016/5/13/chartex" xmlns:cx8="http://schemas.microsoft.com/office/drawing/2016/5/14/chartex" xmlns:mc="http://schemas.openxmlformats.org/markup-compatibility/2006" xmlns:aink="http://schemas.microsoft.com/office/drawing/2016/ink" xmlns:am3d="http://schemas.microsoft.com/office/drawing/2017/model3d" xmlns:o="urn:schemas-microsoft-com:office:office" xmlns:oel="http://schemas.microsoft.com/office/2019/extlst" xmlns:r="http://schemas.openxmlformats.org/officeDocument/2006/relationships" xmlns:m="http://schemas.openxmlformats.org/officeDocument/2006/math" xmlns:v="urn:schemas-microsoft-com:vml" xmlns:wp14="http://schemas.microsoft.com/office/word/2010/wordprocessingDrawing" xmlns:wp="http://schemas.openxmlformats.org/drawingml/2006/wordprocessingDrawing" xmlns:w10="urn:schemas-microsoft-com:office:word" xmlns:w="http://schemas.openxmlformats.org/wordprocessingml/2006/main" xmlns:w14="http://schemas.microsoft.com/office/word/2010/wordml" xmlns:w15="http://schemas.microsoft.com/office/word/2012/wordml" xmlns:w16cex="http://schemas.microsoft.com/office/word/2018/wordml/cex" xmlns:w16cid="http://schemas.microsoft.com/office/word/2016/wordml/cid" xmlns:w16="http://schemas.microsoft.com/office/word/2018/wordml" xmlns:w16du="http://schemas.microsoft.com/office/word/2023/wordml/word16du" xmlns:w16sdtdh="http://schemas.microsoft.com/office/word/2020/wordml/sdtdatahash" xmlns:w16se="http://schemas.microsoft.com/office/word/2015/wordml/symex" xmlns:wpg="http://schemas.microsoft.com/office/word/2010/wordprocessingGroup" xmlns:wpi="http://schemas.microsoft.com/office/word/2010/wordprocessingInk" xmlns:wne="http://schemas.microsoft.com/office/word/2006/wordml" xmlns:wps="http://schemas.microsoft.com/office/word/2010/wordprocessingShape" mc:Ignorable="w14 w15 w16se w16cid w16 w16cex w16sdtdh w16du wp14">
+  <w:footnote w:type="separator" w:id="-1">
+    <w:p>
+      <w:pPr>
+        <w:spacing w:after="0" w:line="240" w:lineRule="auto"/>
+      </w:pPr>
+      <w:r>
+        <w:separator/>
+      </w:r>
+    </w:p>
+  </w:footnote>
+  <w:footnote w:type="continuationSeparator" w:id="0">
+    <w:p>
+      <w:pPr>
+        <w:spacing w:after="0" w:line="240" w:lineRule="auto"/>
+      </w:pPr>
+      <w:r>
+        <w:continuationSeparator/>
+      </w:r>
+    </w:p>
+  </w:footnote>
+</w:footnotes>
 </file>
 
 <file path=word/numbering.xml><?xml version="1.0" encoding="utf-8"?>
@@ -3964,6 +3756,50 @@
       <w:lang w:eastAsia="ja-JP"/>
     </w:rPr>
   </w:style>
+  <w:style w:type="paragraph" w:styleId="Header">
+    <w:name w:val="header"/>
+    <w:basedOn w:val="Normal"/>
+    <w:link w:val="HeaderChar"/>
+    <w:uiPriority w:val="99"/>
+    <w:unhideWhenUsed/>
+    <w:rsid w:val="00C11C15"/>
+    <w:pPr>
+      <w:tabs>
+        <w:tab w:val="center" w:pos="4680"/>
+        <w:tab w:val="right" w:pos="9360"/>
+      </w:tabs>
+      <w:spacing w:after="0" w:line="240" w:lineRule="auto"/>
+    </w:pPr>
+  </w:style>
+  <w:style w:type="character" w:customStyle="1" w:styleId="HeaderChar">
+    <w:name w:val="Header Char"/>
+    <w:basedOn w:val="DefaultParagraphFont"/>
+    <w:link w:val="Header"/>
+    <w:uiPriority w:val="99"/>
+    <w:rsid w:val="00C11C15"/>
+  </w:style>
+  <w:style w:type="paragraph" w:styleId="Footer">
+    <w:name w:val="footer"/>
+    <w:basedOn w:val="Normal"/>
+    <w:link w:val="FooterChar"/>
+    <w:uiPriority w:val="99"/>
+    <w:unhideWhenUsed/>
+    <w:rsid w:val="00C11C15"/>
+    <w:pPr>
+      <w:tabs>
+        <w:tab w:val="center" w:pos="4680"/>
+        <w:tab w:val="right" w:pos="9360"/>
+      </w:tabs>
+      <w:spacing w:after="0" w:line="240" w:lineRule="auto"/>
+    </w:pPr>
+  </w:style>
+  <w:style w:type="character" w:customStyle="1" w:styleId="FooterChar">
+    <w:name w:val="Footer Char"/>
+    <w:basedOn w:val="DefaultParagraphFont"/>
+    <w:link w:val="Footer"/>
+    <w:uiPriority w:val="99"/>
+    <w:rsid w:val="00C11C15"/>
+  </w:style>
 </w:styles>
 </file>
 

</xml_diff>